<commit_message>
Completed hashSet and equals
</commit_message>
<xml_diff>
--- a/Java.docx
+++ b/Java.docx
@@ -4087,17 +4087,9 @@
         <w:rPr>
           <w:rFonts w:cstheme="minorHAnsi"/>
         </w:rPr>
-        <w:t>a_</w:t>
-      </w:r>
-      <w:proofErr w:type="gramStart"/>
-      <w:r>
-        <w:rPr>
-          <w:rFonts w:cstheme="minorHAnsi"/>
-        </w:rPr>
-        <w:t>string.equals</w:t>
-      </w:r>
-      <w:proofErr w:type="spellEnd"/>
-      <w:proofErr w:type="gramEnd"/>
+        <w:t>a_string.equals</w:t>
+      </w:r>
+      <w:proofErr w:type="spellEnd"/>
       <w:r>
         <w:rPr>
           <w:rFonts w:cstheme="minorHAnsi"/>
@@ -7192,28 +7184,14 @@
         <w:rPr>
           <w:rFonts w:cstheme="minorHAnsi"/>
         </w:rPr>
-        <w:t>data_</w:t>
-      </w:r>
-      <w:proofErr w:type="gramStart"/>
-      <w:r>
-        <w:rPr>
-          <w:rFonts w:cstheme="minorHAnsi"/>
-        </w:rPr>
-        <w:t>type</w:t>
-      </w:r>
-      <w:proofErr w:type="spellEnd"/>
-      <w:r>
-        <w:rPr>
-          <w:rFonts w:cstheme="minorHAnsi"/>
-        </w:rPr>
-        <w:t>[</w:t>
-      </w:r>
-      <w:proofErr w:type="gramEnd"/>
-      <w:r>
-        <w:rPr>
-          <w:rFonts w:cstheme="minorHAnsi"/>
-        </w:rPr>
-        <w:t xml:space="preserve">] </w:t>
+        <w:t>data_type</w:t>
+      </w:r>
+      <w:proofErr w:type="spellEnd"/>
+      <w:r>
+        <w:rPr>
+          <w:rFonts w:cstheme="minorHAnsi"/>
+        </w:rPr>
+        <w:t xml:space="preserve">[] </w:t>
       </w:r>
       <w:proofErr w:type="spellStart"/>
       <w:r>
@@ -12572,21 +12550,7 @@
         <w:rPr>
           <w:rFonts w:cstheme="minorHAnsi"/>
         </w:rPr>
-        <w:t xml:space="preserve"> </w:t>
-      </w:r>
-      <w:proofErr w:type="gramStart"/>
-      <w:r>
-        <w:rPr>
-          <w:rFonts w:cstheme="minorHAnsi"/>
-        </w:rPr>
-        <w:t>foo(</w:t>
-      </w:r>
-      <w:proofErr w:type="gramEnd"/>
-      <w:r>
-        <w:rPr>
-          <w:rFonts w:cstheme="minorHAnsi"/>
-        </w:rPr>
-        <w:t>E</w:t>
+        <w:t xml:space="preserve"> foo(E</w:t>
       </w:r>
       <w:r>
         <w:rPr>
@@ -12770,27 +12734,13 @@
           <w:rFonts w:cstheme="minorHAnsi"/>
         </w:rPr>
         <w:tab/>
-        <w:t xml:space="preserve">public void </w:t>
-      </w:r>
-      <w:proofErr w:type="gramStart"/>
-      <w:r>
-        <w:rPr>
-          <w:rFonts w:cstheme="minorHAnsi"/>
-        </w:rPr>
-        <w:t>House</w:t>
-      </w:r>
-      <w:r>
-        <w:rPr>
-          <w:rFonts w:cstheme="minorHAnsi"/>
-        </w:rPr>
-        <w:t>(</w:t>
-      </w:r>
-      <w:proofErr w:type="gramEnd"/>
-      <w:r>
-        <w:rPr>
-          <w:rFonts w:cstheme="minorHAnsi"/>
-        </w:rPr>
-        <w:t>T t)</w:t>
+        <w:t>public void House</w:t>
+      </w:r>
+      <w:r>
+        <w:rPr>
+          <w:rFonts w:cstheme="minorHAnsi"/>
+        </w:rPr>
+        <w:t>(T t)</w:t>
       </w:r>
       <w:r>
         <w:rPr>
@@ -14410,6 +14360,85 @@
           <w:rFonts w:cstheme="minorHAnsi"/>
         </w:rPr>
       </w:pPr>
+      <w:r>
+        <w:rPr>
+          <w:rFonts w:cstheme="minorHAnsi"/>
+        </w:rPr>
+        <w:t xml:space="preserve">Obj </w:t>
+      </w:r>
+      <w:proofErr w:type="spellStart"/>
+      <w:r>
+        <w:rPr>
+          <w:rFonts w:cstheme="minorHAnsi"/>
+        </w:rPr>
+        <w:t>instaceof</w:t>
+      </w:r>
+      <w:proofErr w:type="spellEnd"/>
+      <w:r>
+        <w:rPr>
+          <w:rFonts w:cstheme="minorHAnsi"/>
+        </w:rPr>
+        <w:t xml:space="preserve"> </w:t>
+      </w:r>
+      <w:proofErr w:type="spellStart"/>
+      <w:r>
+        <w:rPr>
+          <w:rFonts w:cstheme="minorHAnsi"/>
+        </w:rPr>
+        <w:t>myClass</w:t>
+      </w:r>
+      <w:proofErr w:type="spellEnd"/>
+      <w:r>
+        <w:rPr>
+          <w:rFonts w:cstheme="minorHAnsi"/>
+        </w:rPr>
+        <w:t xml:space="preserve"> </w:t>
+      </w:r>
+      <w:r>
+        <w:rPr>
+          <w:rFonts w:cstheme="minorHAnsi"/>
+        </w:rPr>
+        <w:t xml:space="preserve">– returns true if obj is an instance of </w:t>
+      </w:r>
+      <w:proofErr w:type="spellStart"/>
+      <w:r>
+        <w:rPr>
+          <w:rFonts w:cstheme="minorHAnsi"/>
+        </w:rPr>
+        <w:t>myC</w:t>
+      </w:r>
+      <w:r>
+        <w:rPr>
+          <w:rFonts w:cstheme="minorHAnsi"/>
+        </w:rPr>
+        <w:t>lass</w:t>
+      </w:r>
+      <w:proofErr w:type="spellEnd"/>
+      <w:r>
+        <w:rPr>
+          <w:rFonts w:cstheme="minorHAnsi"/>
+        </w:rPr>
+        <w:t xml:space="preserve"> (or its subclasses)</w:t>
+      </w:r>
+      <w:r>
+        <w:rPr>
+          <w:rFonts w:cstheme="minorHAnsi"/>
+        </w:rPr>
+        <w:t xml:space="preserve"> otherwise it will return false.</w:t>
+      </w:r>
+      <w:r>
+        <w:rPr>
+          <w:rFonts w:cstheme="minorHAnsi"/>
+        </w:rPr>
+        <w:br/>
+        <w:t>Obj1.getClass() == Obj2.getClass() – returns true only if obj1 and obj2 are objects of same class (not subclasses).</w:t>
+      </w:r>
+      <w:r>
+        <w:rPr>
+          <w:rFonts w:cstheme="minorHAnsi"/>
+        </w:rPr>
+        <w:br/>
+      </w:r>
     </w:p>
     <w:p>
       <w:pPr>
@@ -14852,7 +14881,6 @@
                 <w:b/>
                 <w:sz w:val="28"/>
               </w:rPr>
-              <w:lastRenderedPageBreak/>
               <w:t>Some Collections Algorithms</w:t>
             </w:r>
           </w:p>
@@ -15771,21 +15799,7 @@
           <w:rFonts w:cstheme="minorHAnsi"/>
         </w:rPr>
         <w:br/>
-        <w:t xml:space="preserve">     MY_ORDER = new Comparator&lt;T</w:t>
-      </w:r>
-      <w:proofErr w:type="gramStart"/>
-      <w:r>
-        <w:rPr>
-          <w:rFonts w:cstheme="minorHAnsi"/>
-        </w:rPr>
-        <w:t>&gt;(</w:t>
-      </w:r>
-      <w:proofErr w:type="gramEnd"/>
-      <w:r>
-        <w:rPr>
-          <w:rFonts w:cstheme="minorHAnsi"/>
-        </w:rPr>
-        <w:t>)</w:t>
+        <w:t xml:space="preserve">     MY_ORDER = new Comparator&lt;T&gt;()</w:t>
       </w:r>
       <w:r>
         <w:rPr>
@@ -15827,6 +15841,12 @@
           <w:rFonts w:cstheme="minorHAnsi"/>
         </w:rPr>
         <w:br/>
+      </w:r>
+      <w:r>
+        <w:rPr>
+          <w:rFonts w:cstheme="minorHAnsi"/>
+        </w:rPr>
+        <w:lastRenderedPageBreak/>
         <w:t xml:space="preserve"> </w:t>
       </w:r>
       <w:r>
@@ -15897,12 +15917,6 @@
           <w:rFonts w:cstheme="minorHAnsi"/>
         </w:rPr>
         <w:br/>
-      </w:r>
-      <w:r>
-        <w:rPr>
-          <w:rFonts w:cstheme="minorHAnsi"/>
-        </w:rPr>
-        <w:lastRenderedPageBreak/>
         <w:t xml:space="preserve">     };</w:t>
       </w:r>
       <w:r>
@@ -16326,6 +16340,7 @@
               <w:rPr>
                 <w:rFonts w:cstheme="minorHAnsi"/>
               </w:rPr>
+              <w:lastRenderedPageBreak/>
               <w:t xml:space="preserve">public void </w:t>
             </w:r>
             <w:proofErr w:type="spellStart"/>
@@ -16526,7 +16541,6 @@
               <w:rPr>
                 <w:rFonts w:cstheme="minorHAnsi"/>
               </w:rPr>
-              <w:lastRenderedPageBreak/>
               <w:t xml:space="preserve">public Object </w:t>
             </w:r>
             <w:proofErr w:type="gramStart"/>
@@ -17080,14 +17094,7 @@
           <w:rFonts w:cstheme="minorHAnsi"/>
         </w:rPr>
         <w:br/>
-        <w:t>if</w:t>
-      </w:r>
-      <w:proofErr w:type="gramStart"/>
-      <w:r>
-        <w:rPr>
-          <w:rFonts w:cstheme="minorHAnsi"/>
-        </w:rPr>
-        <w:t>(!</w:t>
+        <w:t>if(!</w:t>
       </w:r>
       <w:proofErr w:type="spellStart"/>
       <w:r>
@@ -17097,7 +17104,6 @@
         <w:t>myMap.containsKey</w:t>
       </w:r>
       <w:proofErr w:type="spellEnd"/>
-      <w:proofErr w:type="gramEnd"/>
       <w:r>
         <w:rPr>
           <w:rFonts w:cstheme="minorHAnsi"/>
@@ -17432,6 +17438,7 @@
         <w:rPr>
           <w:rFonts w:asciiTheme="minorHAnsi" w:hAnsiTheme="minorHAnsi" w:cstheme="minorHAnsi"/>
         </w:rPr>
+        <w:lastRenderedPageBreak/>
         <w:t>SETS</w:t>
       </w:r>
     </w:p>
@@ -17475,7 +17482,6 @@
         <w:rPr>
           <w:rFonts w:cstheme="minorHAnsi"/>
         </w:rPr>
-        <w:lastRenderedPageBreak/>
         <w:t>Unordered collection of objects</w:t>
       </w:r>
     </w:p>
@@ -17624,8 +17630,15 @@
       <w:r>
         <w:rPr>
           <w:rFonts w:cstheme="minorHAnsi"/>
-        </w:rPr>
-        <w:t xml:space="preserve">Note: No get method, meaning it is not possible to directly access an element and rather </w:t>
+          <w:b/>
+        </w:rPr>
+        <w:t>Note</w:t>
+      </w:r>
+      <w:r>
+        <w:rPr>
+          <w:rFonts w:cstheme="minorHAnsi"/>
+        </w:rPr>
+        <w:t xml:space="preserve">: No get method, meaning it is not possible to directly access an element and rather </w:t>
       </w:r>
       <w:proofErr w:type="gramStart"/>
       <w:r>
@@ -17640,6 +17653,19 @@
           <w:rFonts w:cstheme="minorHAnsi"/>
         </w:rPr>
         <w:t xml:space="preserve"> use an iterator.</w:t>
+      </w:r>
+    </w:p>
+    <w:p>
+      <w:pPr>
+        <w:rPr>
+          <w:rFonts w:cstheme="minorHAnsi"/>
+        </w:rPr>
+      </w:pPr>
+      <w:r>
+        <w:rPr>
+          <w:rFonts w:cstheme="minorHAnsi"/>
+        </w:rPr>
+        <w:t xml:space="preserve">Let a and b be two HashSet </w:t>
       </w:r>
     </w:p>
     <w:p>
@@ -17656,8 +17682,108 @@
       <w:r>
         <w:rPr>
           <w:rFonts w:cstheme="minorHAnsi"/>
-        </w:rPr>
-        <w:t xml:space="preserve">Let a and b be two HashSet </w:t>
+          <w:b/>
+        </w:rPr>
+        <w:t>Union</w:t>
+      </w:r>
+      <w:r>
+        <w:rPr>
+          <w:rFonts w:cstheme="minorHAnsi"/>
+        </w:rPr>
+        <w:t xml:space="preserve">: </w:t>
+      </w:r>
+      <w:proofErr w:type="spellStart"/>
+      <w:proofErr w:type="gramStart"/>
+      <w:r>
+        <w:rPr>
+          <w:rFonts w:cstheme="minorHAnsi"/>
+        </w:rPr>
+        <w:t>a.addAll</w:t>
+      </w:r>
+      <w:proofErr w:type="spellEnd"/>
+      <w:proofErr w:type="gramEnd"/>
+      <w:r>
+        <w:rPr>
+          <w:rFonts w:cstheme="minorHAnsi"/>
+        </w:rPr>
+        <w:t xml:space="preserve">(b) or </w:t>
+      </w:r>
+      <w:proofErr w:type="spellStart"/>
+      <w:r>
+        <w:rPr>
+          <w:rFonts w:cstheme="minorHAnsi"/>
+        </w:rPr>
+        <w:t>b.addAll</w:t>
+      </w:r>
+      <w:proofErr w:type="spellEnd"/>
+      <w:r>
+        <w:rPr>
+          <w:rFonts w:cstheme="minorHAnsi"/>
+        </w:rPr>
+        <w:t>(a)</w:t>
+      </w:r>
+      <w:r>
+        <w:rPr>
+          <w:rFonts w:cstheme="minorHAnsi"/>
+        </w:rPr>
+        <w:t xml:space="preserve"> – transforms </w:t>
+      </w:r>
+      <w:proofErr w:type="spellStart"/>
+      <w:r>
+        <w:rPr>
+          <w:rFonts w:cstheme="minorHAnsi"/>
+        </w:rPr>
+        <w:t>a</w:t>
+      </w:r>
+      <w:proofErr w:type="spellEnd"/>
+      <w:r>
+        <w:rPr>
+          <w:rFonts w:cstheme="minorHAnsi"/>
+        </w:rPr>
+        <w:t xml:space="preserve"> into the union of a and b</w:t>
+      </w:r>
+    </w:p>
+    <w:p>
+      <w:pPr>
+        <w:pStyle w:val="ListParagraph"/>
+        <w:rPr>
+          <w:rFonts w:cstheme="minorHAnsi"/>
+        </w:rPr>
+      </w:pPr>
+      <w:r>
+        <w:rPr>
+          <w:rFonts w:cstheme="minorHAnsi"/>
+        </w:rPr>
+        <w:t>Example</w:t>
+      </w:r>
+      <w:r>
+        <w:rPr>
+          <w:rFonts w:cstheme="minorHAnsi"/>
+        </w:rPr>
+        <w:br/>
+        <w:t>Set&lt;Integer&gt; union = new HashSet&lt;Integer&gt;(a);</w:t>
+      </w:r>
+      <w:r>
+        <w:rPr>
+          <w:rFonts w:cstheme="minorHAnsi"/>
+        </w:rPr>
+        <w:br/>
+      </w:r>
+      <w:proofErr w:type="spellStart"/>
+      <w:proofErr w:type="gramStart"/>
+      <w:r>
+        <w:rPr>
+          <w:rFonts w:cstheme="minorHAnsi"/>
+        </w:rPr>
+        <w:t>union.addAll</w:t>
+      </w:r>
+      <w:proofErr w:type="spellEnd"/>
+      <w:proofErr w:type="gramEnd"/>
+      <w:r>
+        <w:rPr>
+          <w:rFonts w:cstheme="minorHAnsi"/>
+        </w:rPr>
+        <w:t>(b);</w:t>
       </w:r>
     </w:p>
     <w:p>
@@ -17676,7 +17802,7 @@
           <w:rFonts w:cstheme="minorHAnsi"/>
           <w:b/>
         </w:rPr>
-        <w:t>Union</w:t>
+        <w:t>Intersection</w:t>
       </w:r>
       <w:r>
         <w:rPr>
@@ -17690,7 +17816,13 @@
         <w:rPr>
           <w:rFonts w:cstheme="minorHAnsi"/>
         </w:rPr>
-        <w:t>a.addAll</w:t>
+        <w:t>a.</w:t>
+      </w:r>
+      <w:r>
+        <w:rPr>
+          <w:rFonts w:cstheme="minorHAnsi"/>
+        </w:rPr>
+        <w:t>retainAll</w:t>
       </w:r>
       <w:proofErr w:type="spellEnd"/>
       <w:proofErr w:type="gramEnd"/>
@@ -17705,7 +17837,7 @@
         <w:rPr>
           <w:rFonts w:cstheme="minorHAnsi"/>
         </w:rPr>
-        <w:t>b.addAll</w:t>
+        <w:t>b.retainAll</w:t>
       </w:r>
       <w:proofErr w:type="spellEnd"/>
       <w:r>
@@ -17731,13 +17863,19 @@
           <w:rFonts w:cstheme="minorHAnsi"/>
           <w:b/>
         </w:rPr>
-        <w:t>Intersection</w:t>
-      </w:r>
-      <w:r>
-        <w:rPr>
-          <w:rFonts w:cstheme="minorHAnsi"/>
-        </w:rPr>
-        <w:t xml:space="preserve">: </w:t>
+        <w:t>Difference (a – b)</w:t>
+      </w:r>
+      <w:r>
+        <w:rPr>
+          <w:rFonts w:cstheme="minorHAnsi"/>
+        </w:rPr>
+        <w:t>:</w:t>
+      </w:r>
+      <w:r>
+        <w:rPr>
+          <w:rFonts w:cstheme="minorHAnsi"/>
+        </w:rPr>
+        <w:t xml:space="preserve"> </w:t>
       </w:r>
       <w:proofErr w:type="spellStart"/>
       <w:proofErr w:type="gramStart"/>
@@ -17745,13 +17883,7 @@
         <w:rPr>
           <w:rFonts w:cstheme="minorHAnsi"/>
         </w:rPr>
-        <w:t>a.</w:t>
-      </w:r>
-      <w:r>
-        <w:rPr>
-          <w:rFonts w:cstheme="minorHAnsi"/>
-        </w:rPr>
-        <w:t>retainAll</w:t>
+        <w:t>a.removeAll</w:t>
       </w:r>
       <w:proofErr w:type="spellEnd"/>
       <w:proofErr w:type="gramEnd"/>
@@ -17759,21 +17891,7 @@
         <w:rPr>
           <w:rFonts w:cstheme="minorHAnsi"/>
         </w:rPr>
-        <w:t xml:space="preserve">(b) or </w:t>
-      </w:r>
-      <w:proofErr w:type="spellStart"/>
-      <w:r>
-        <w:rPr>
-          <w:rFonts w:cstheme="minorHAnsi"/>
-        </w:rPr>
-        <w:t>b.retainAll</w:t>
-      </w:r>
-      <w:proofErr w:type="spellEnd"/>
-      <w:r>
-        <w:rPr>
-          <w:rFonts w:cstheme="minorHAnsi"/>
-        </w:rPr>
-        <w:t>(a)</w:t>
+        <w:t>(b)</w:t>
       </w:r>
     </w:p>
     <w:p>
@@ -17792,7 +17910,7 @@
           <w:rFonts w:cstheme="minorHAnsi"/>
           <w:b/>
         </w:rPr>
-        <w:t>Difference (a – b)</w:t>
+        <w:t>Subset</w:t>
       </w:r>
       <w:r>
         <w:rPr>
@@ -17812,7 +17930,7 @@
         <w:rPr>
           <w:rFonts w:cstheme="minorHAnsi"/>
         </w:rPr>
-        <w:t>a.removeAll</w:t>
+        <w:t>a.containsAll</w:t>
       </w:r>
       <w:proofErr w:type="spellEnd"/>
       <w:proofErr w:type="gramEnd"/>
@@ -17822,15 +17940,574 @@
         </w:rPr>
         <w:t>(b)</w:t>
       </w:r>
-    </w:p>
-    <w:p>
-      <w:pPr>
-        <w:rPr>
-          <w:rFonts w:cstheme="minorHAnsi"/>
-        </w:rPr>
-      </w:pPr>
+      <w:r>
+        <w:rPr>
+          <w:rFonts w:cstheme="minorHAnsi"/>
+        </w:rPr>
+        <w:t xml:space="preserve"> – returns true if a is a subset of b</w:t>
+      </w:r>
+    </w:p>
+    <w:p>
+      <w:pPr>
+        <w:rPr>
+          <w:rFonts w:cstheme="minorHAnsi"/>
+        </w:rPr>
+      </w:pPr>
+      <w:r>
+        <w:rPr>
+          <w:rFonts w:cstheme="minorHAnsi"/>
+        </w:rPr>
+        <w:t xml:space="preserve">In a </w:t>
+      </w:r>
+      <w:proofErr w:type="spellStart"/>
+      <w:r>
+        <w:rPr>
+          <w:rFonts w:cstheme="minorHAnsi"/>
+        </w:rPr>
+        <w:t>hashset</w:t>
+      </w:r>
+      <w:proofErr w:type="spellEnd"/>
+      <w:r>
+        <w:rPr>
+          <w:rFonts w:cstheme="minorHAnsi"/>
+        </w:rPr>
+        <w:t xml:space="preserve">, an object is first hashed to a bucket using </w:t>
+      </w:r>
+      <w:proofErr w:type="spellStart"/>
+      <w:proofErr w:type="gramStart"/>
+      <w:r>
+        <w:rPr>
+          <w:rFonts w:cstheme="minorHAnsi"/>
+        </w:rPr>
+        <w:t>hasCode</w:t>
+      </w:r>
+      <w:proofErr w:type="spellEnd"/>
+      <w:r>
+        <w:rPr>
+          <w:rFonts w:cstheme="minorHAnsi"/>
+        </w:rPr>
+        <w:t>(</w:t>
+      </w:r>
+      <w:proofErr w:type="gramEnd"/>
+      <w:r>
+        <w:rPr>
+          <w:rFonts w:cstheme="minorHAnsi"/>
+        </w:rPr>
+        <w:t>) and only compared with the objects present in that particular bucket using equals(). This results in higher efficiency.</w:t>
+      </w:r>
+    </w:p>
+    <w:p>
+      <w:pPr>
+        <w:rPr>
+          <w:rFonts w:cstheme="minorHAnsi"/>
+          <w:b/>
+        </w:rPr>
+      </w:pPr>
+      <w:proofErr w:type="gramStart"/>
+      <w:r>
+        <w:rPr>
+          <w:rFonts w:cstheme="minorHAnsi"/>
+          <w:b/>
+        </w:rPr>
+        <w:t>equals(</w:t>
+      </w:r>
+      <w:proofErr w:type="gramEnd"/>
+      <w:r>
+        <w:rPr>
+          <w:rFonts w:cstheme="minorHAnsi"/>
+          <w:b/>
+        </w:rPr>
+        <w:t xml:space="preserve">) and </w:t>
+      </w:r>
+      <w:proofErr w:type="spellStart"/>
+      <w:r>
+        <w:rPr>
+          <w:rFonts w:cstheme="minorHAnsi"/>
+          <w:b/>
+        </w:rPr>
+        <w:t>hasCode</w:t>
+      </w:r>
+      <w:proofErr w:type="spellEnd"/>
+      <w:r>
+        <w:rPr>
+          <w:rFonts w:cstheme="minorHAnsi"/>
+          <w:b/>
+        </w:rPr>
+        <w:t>()</w:t>
+      </w:r>
+    </w:p>
+    <w:p>
+      <w:pPr>
+        <w:rPr>
+          <w:rFonts w:cstheme="minorHAnsi"/>
+        </w:rPr>
+      </w:pPr>
+      <w:r>
+        <w:rPr>
+          <w:rFonts w:cstheme="minorHAnsi"/>
+        </w:rPr>
+        <w:lastRenderedPageBreak/>
+        <w:t xml:space="preserve">If you are using your own object as an element in the set or key in the map, you should override the </w:t>
+      </w:r>
+      <w:proofErr w:type="gramStart"/>
+      <w:r>
+        <w:rPr>
+          <w:rFonts w:cstheme="minorHAnsi"/>
+        </w:rPr>
+        <w:t>equals(</w:t>
+      </w:r>
+      <w:proofErr w:type="gramEnd"/>
+      <w:r>
+        <w:rPr>
+          <w:rFonts w:cstheme="minorHAnsi"/>
+        </w:rPr>
+        <w:t xml:space="preserve">) and </w:t>
+      </w:r>
+      <w:proofErr w:type="spellStart"/>
+      <w:r>
+        <w:rPr>
+          <w:rFonts w:cstheme="minorHAnsi"/>
+        </w:rPr>
+        <w:t>hashCode</w:t>
+      </w:r>
+      <w:proofErr w:type="spellEnd"/>
+      <w:r>
+        <w:rPr>
+          <w:rFonts w:cstheme="minorHAnsi"/>
+        </w:rPr>
+        <w:t>() methods</w:t>
+      </w:r>
+      <w:r>
+        <w:rPr>
+          <w:rFonts w:cstheme="minorHAnsi"/>
+        </w:rPr>
+        <w:t>. This is needed to ensure the uniqueness property of keys in the map and elements in the set.</w:t>
+      </w:r>
+    </w:p>
+    <w:p>
+      <w:pPr>
+        <w:rPr>
+          <w:rFonts w:cstheme="minorHAnsi"/>
+        </w:rPr>
+      </w:pPr>
+      <w:r>
+        <w:rPr>
+          <w:rFonts w:cstheme="minorHAnsi"/>
+        </w:rPr>
+        <w:t xml:space="preserve">By default, the </w:t>
+      </w:r>
+      <w:proofErr w:type="gramStart"/>
+      <w:r>
+        <w:rPr>
+          <w:rFonts w:cstheme="minorHAnsi"/>
+        </w:rPr>
+        <w:t>equals(</w:t>
+      </w:r>
+      <w:proofErr w:type="gramEnd"/>
+      <w:r>
+        <w:rPr>
+          <w:rFonts w:cstheme="minorHAnsi"/>
+        </w:rPr>
+        <w:t>) method of the object class compare</w:t>
+      </w:r>
+      <w:r>
+        <w:rPr>
+          <w:rFonts w:cstheme="minorHAnsi"/>
+        </w:rPr>
+        <w:t>s the</w:t>
+      </w:r>
+      <w:r>
+        <w:rPr>
+          <w:rFonts w:cstheme="minorHAnsi"/>
+        </w:rPr>
+        <w:t xml:space="preserve"> references of the</w:t>
+      </w:r>
+      <w:r>
+        <w:rPr>
+          <w:rFonts w:cstheme="minorHAnsi"/>
+        </w:rPr>
+        <w:t xml:space="preserve"> given</w:t>
+      </w:r>
+      <w:r>
+        <w:rPr>
+          <w:rFonts w:cstheme="minorHAnsi"/>
+        </w:rPr>
+        <w:t xml:space="preserve"> object.</w:t>
+      </w:r>
+      <w:r>
+        <w:rPr>
+          <w:rFonts w:cstheme="minorHAnsi"/>
+        </w:rPr>
+        <w:t xml:space="preserve"> </w:t>
+      </w:r>
+      <w:r>
+        <w:rPr>
+          <w:rFonts w:cstheme="minorHAnsi"/>
+        </w:rPr>
+        <w:t>The equals method i</w:t>
+      </w:r>
+      <w:r>
+        <w:rPr>
+          <w:rFonts w:cstheme="minorHAnsi"/>
+        </w:rPr>
+        <w:t xml:space="preserve">mplements an equivalence relation on non-null object references (reflexive, symmetric, transitive, and consistent). </w:t>
+      </w:r>
+      <w:r>
+        <w:rPr>
+          <w:rFonts w:cstheme="minorHAnsi"/>
+        </w:rPr>
+        <w:t xml:space="preserve">The overridden equals </w:t>
+      </w:r>
+      <w:r>
+        <w:rPr>
+          <w:rFonts w:cstheme="minorHAnsi"/>
+        </w:rPr>
+        <w:t xml:space="preserve">and </w:t>
+      </w:r>
+      <w:proofErr w:type="spellStart"/>
+      <w:r>
+        <w:rPr>
+          <w:rFonts w:cstheme="minorHAnsi"/>
+        </w:rPr>
+        <w:t>hashCode</w:t>
+      </w:r>
+      <w:proofErr w:type="spellEnd"/>
+      <w:r>
+        <w:rPr>
+          <w:rFonts w:cstheme="minorHAnsi"/>
+        </w:rPr>
+        <w:t xml:space="preserve"> </w:t>
+      </w:r>
+      <w:r>
+        <w:rPr>
+          <w:rFonts w:cstheme="minorHAnsi"/>
+        </w:rPr>
+        <w:t>method</w:t>
+      </w:r>
+      <w:r>
+        <w:rPr>
+          <w:rFonts w:cstheme="minorHAnsi"/>
+        </w:rPr>
+        <w:t>s</w:t>
+      </w:r>
+      <w:r>
+        <w:rPr>
+          <w:rFonts w:cstheme="minorHAnsi"/>
+        </w:rPr>
+        <w:t xml:space="preserve"> must have the following signature</w:t>
+      </w:r>
+      <w:r>
+        <w:rPr>
+          <w:rFonts w:cstheme="minorHAnsi"/>
+        </w:rPr>
+        <w:t>s</w:t>
+      </w:r>
+      <w:r>
+        <w:rPr>
+          <w:rFonts w:cstheme="minorHAnsi"/>
+        </w:rPr>
+        <w:t>:</w:t>
+      </w:r>
+      <w:r>
+        <w:rPr>
+          <w:rFonts w:cstheme="minorHAnsi"/>
+        </w:rPr>
+        <w:br/>
+      </w:r>
+    </w:p>
+    <w:p>
+      <w:pPr>
+        <w:rPr>
+          <w:rFonts w:cstheme="minorHAnsi"/>
+        </w:rPr>
+      </w:pPr>
+      <w:r>
+        <w:rPr>
+          <w:rFonts w:cstheme="minorHAnsi"/>
+        </w:rPr>
+        <w:t xml:space="preserve">public </w:t>
+      </w:r>
+      <w:proofErr w:type="spellStart"/>
+      <w:r>
+        <w:rPr>
+          <w:rFonts w:cstheme="minorHAnsi"/>
+        </w:rPr>
+        <w:t>boolean</w:t>
+      </w:r>
+      <w:proofErr w:type="spellEnd"/>
+      <w:r>
+        <w:rPr>
+          <w:rFonts w:cstheme="minorHAnsi"/>
+        </w:rPr>
+        <w:t xml:space="preserve"> </w:t>
+      </w:r>
+      <w:proofErr w:type="gramStart"/>
+      <w:r>
+        <w:rPr>
+          <w:rFonts w:cstheme="minorHAnsi"/>
+        </w:rPr>
+        <w:t>equals(</w:t>
+      </w:r>
+      <w:proofErr w:type="gramEnd"/>
+      <w:r>
+        <w:rPr>
+          <w:rFonts w:cstheme="minorHAnsi"/>
+        </w:rPr>
+        <w:t>Object obj)</w:t>
+      </w:r>
+      <w:r>
+        <w:rPr>
+          <w:rFonts w:cstheme="minorHAnsi"/>
+        </w:rPr>
+        <w:t xml:space="preserve"> </w:t>
+      </w:r>
+    </w:p>
+    <w:p>
+      <w:pPr>
+        <w:rPr>
+          <w:rFonts w:cstheme="minorHAnsi"/>
+        </w:rPr>
+      </w:pPr>
+      <w:r>
+        <w:rPr>
+          <w:rFonts w:cstheme="minorHAnsi"/>
+        </w:rPr>
+        <w:t>{</w:t>
+      </w:r>
+      <w:r>
+        <w:rPr>
+          <w:rFonts w:cstheme="minorHAnsi"/>
+        </w:rPr>
+        <w:br/>
+        <w:t xml:space="preserve"> </w:t>
+      </w:r>
+      <w:r>
+        <w:rPr>
+          <w:rFonts w:cstheme="minorHAnsi"/>
+        </w:rPr>
+        <w:tab/>
+        <w:t>//handle references to same object</w:t>
+      </w:r>
+      <w:r>
+        <w:rPr>
+          <w:rFonts w:cstheme="minorHAnsi"/>
+        </w:rPr>
+        <w:br/>
+        <w:t xml:space="preserve"> </w:t>
+      </w:r>
+      <w:r>
+        <w:rPr>
+          <w:rFonts w:cstheme="minorHAnsi"/>
+        </w:rPr>
+        <w:tab/>
+        <w:t xml:space="preserve">//handle null references and different class objects, </w:t>
+      </w:r>
+      <w:proofErr w:type="gramStart"/>
+      <w:r>
+        <w:rPr>
+          <w:rFonts w:cstheme="minorHAnsi"/>
+        </w:rPr>
+        <w:t>use .</w:t>
+      </w:r>
+      <w:proofErr w:type="spellStart"/>
+      <w:r>
+        <w:rPr>
+          <w:rFonts w:cstheme="minorHAnsi"/>
+        </w:rPr>
+        <w:t>getClass</w:t>
+      </w:r>
+      <w:proofErr w:type="spellEnd"/>
+      <w:proofErr w:type="gramEnd"/>
+      <w:r>
+        <w:rPr>
+          <w:rFonts w:cstheme="minorHAnsi"/>
+        </w:rPr>
+        <w:t>() to get the class name</w:t>
+      </w:r>
+      <w:r>
+        <w:rPr>
+          <w:rFonts w:cstheme="minorHAnsi"/>
+        </w:rPr>
+        <w:br/>
+        <w:t xml:space="preserve"> </w:t>
+      </w:r>
+      <w:r>
+        <w:rPr>
+          <w:rFonts w:cstheme="minorHAnsi"/>
+        </w:rPr>
+        <w:tab/>
+        <w:t>//compare for equality</w:t>
+      </w:r>
+      <w:r>
+        <w:rPr>
+          <w:rFonts w:cstheme="minorHAnsi"/>
+        </w:rPr>
+        <w:br/>
+      </w:r>
+      <w:r>
+        <w:rPr>
+          <w:rFonts w:cstheme="minorHAnsi"/>
+        </w:rPr>
+        <w:t>}</w:t>
+      </w:r>
+      <w:r>
+        <w:rPr>
+          <w:rFonts w:cstheme="minorHAnsi"/>
+        </w:rPr>
+        <w:t>;</w:t>
+      </w:r>
+      <w:r>
+        <w:rPr>
+          <w:rFonts w:cstheme="minorHAnsi"/>
+        </w:rPr>
+        <w:br/>
+        <w:t xml:space="preserve">public int </w:t>
+      </w:r>
+      <w:proofErr w:type="spellStart"/>
+      <w:r>
+        <w:rPr>
+          <w:rFonts w:cstheme="minorHAnsi"/>
+        </w:rPr>
+        <w:t>hashCode</w:t>
+      </w:r>
+      <w:proofErr w:type="spellEnd"/>
+      <w:r>
+        <w:rPr>
+          <w:rFonts w:cstheme="minorHAnsi"/>
+        </w:rPr>
+        <w:t>() { };</w:t>
+      </w:r>
+    </w:p>
+    <w:p>
+      <w:pPr>
+        <w:rPr>
+          <w:rFonts w:cstheme="minorHAnsi"/>
+        </w:rPr>
+      </w:pPr>
+      <w:r>
+        <w:rPr>
+          <w:rFonts w:cstheme="minorHAnsi"/>
+        </w:rPr>
+        <w:t>It</w:t>
+      </w:r>
+      <w:r>
+        <w:rPr>
+          <w:rFonts w:cstheme="minorHAnsi"/>
+        </w:rPr>
+        <w:t xml:space="preserve">’s good to make </w:t>
+      </w:r>
+      <w:proofErr w:type="gramStart"/>
+      <w:r>
+        <w:rPr>
+          <w:rFonts w:cstheme="minorHAnsi"/>
+        </w:rPr>
+        <w:t>equals(</w:t>
+      </w:r>
+      <w:proofErr w:type="gramEnd"/>
+      <w:r>
+        <w:rPr>
+          <w:rFonts w:cstheme="minorHAnsi"/>
+        </w:rPr>
+        <w:t xml:space="preserve">) and </w:t>
+      </w:r>
+      <w:proofErr w:type="spellStart"/>
+      <w:r>
+        <w:rPr>
+          <w:rFonts w:cstheme="minorHAnsi"/>
+        </w:rPr>
+        <w:t>hasCode</w:t>
+      </w:r>
+      <w:proofErr w:type="spellEnd"/>
+      <w:r>
+        <w:rPr>
+          <w:rFonts w:cstheme="minorHAnsi"/>
+        </w:rPr>
+        <w:t xml:space="preserve">() final in the base class so that problems arising </w:t>
+      </w:r>
+      <w:proofErr w:type="spellStart"/>
+      <w:r>
+        <w:rPr>
+          <w:rFonts w:cstheme="minorHAnsi"/>
+        </w:rPr>
+        <w:t>form</w:t>
+      </w:r>
+      <w:proofErr w:type="spellEnd"/>
+      <w:r>
+        <w:rPr>
+          <w:rFonts w:cstheme="minorHAnsi"/>
+        </w:rPr>
+        <w:t xml:space="preserve"> comparison between a class and its subclass instance can be avoided. </w:t>
+      </w:r>
+    </w:p>
+    <w:p>
+      <w:pPr>
+        <w:rPr>
+          <w:rFonts w:cstheme="minorHAnsi"/>
+        </w:rPr>
+      </w:pPr>
+      <w:r>
+        <w:rPr>
+          <w:rFonts w:cstheme="minorHAnsi"/>
+        </w:rPr>
+        <w:t xml:space="preserve">Note: String class has a </w:t>
+      </w:r>
+      <w:proofErr w:type="spellStart"/>
+      <w:r>
+        <w:rPr>
+          <w:rFonts w:cstheme="minorHAnsi"/>
+        </w:rPr>
+        <w:t>hashCode</w:t>
+      </w:r>
+      <w:proofErr w:type="spellEnd"/>
+      <w:r>
+        <w:rPr>
+          <w:rFonts w:cstheme="minorHAnsi"/>
+        </w:rPr>
+        <w:t xml:space="preserve"> method can be utilized in the </w:t>
+      </w:r>
+      <w:proofErr w:type="spellStart"/>
+      <w:r>
+        <w:rPr>
+          <w:rFonts w:cstheme="minorHAnsi"/>
+        </w:rPr>
+        <w:t>hashCode</w:t>
+      </w:r>
+      <w:proofErr w:type="spellEnd"/>
+      <w:r>
+        <w:rPr>
+          <w:rFonts w:cstheme="minorHAnsi"/>
+        </w:rPr>
+        <w:t xml:space="preserve"> method of our object class.</w:t>
+      </w:r>
+    </w:p>
+    <w:p>
+      <w:pPr>
+        <w:rPr>
+          <w:rFonts w:cstheme="minorHAnsi"/>
+        </w:rPr>
+      </w:pPr>
+    </w:p>
+    <w:p>
+      <w:pPr>
+        <w:rPr>
+          <w:rFonts w:cstheme="minorHAnsi"/>
+        </w:rPr>
+      </w:pPr>
+      <w:r>
+        <w:rPr>
+          <w:rFonts w:cstheme="minorHAnsi"/>
+        </w:rPr>
+        <w:t>//Convert an array to a set</w:t>
+      </w:r>
       <w:bookmarkStart w:id="0" w:name="_GoBack"/>
       <w:bookmarkEnd w:id="0"/>
+    </w:p>
+    <w:p>
+      <w:pPr>
+        <w:rPr>
+          <w:rFonts w:cstheme="minorHAnsi"/>
+        </w:rPr>
+      </w:pPr>
     </w:p>
     <w:p>
       <w:pPr>
@@ -20048,7 +20725,7 @@
       </w:pPr>
     </w:pPrDefault>
   </w:docDefaults>
-  <w:latentStyles w:defLockedState="0" w:defUIPriority="99" w:defSemiHidden="0" w:defUnhideWhenUsed="0" w:defQFormat="0" w:count="375">
+  <w:latentStyles w:defLockedState="0" w:defUIPriority="99" w:defSemiHidden="0" w:defUnhideWhenUsed="0" w:defQFormat="0" w:count="376">
     <w:lsdException w:name="Normal" w:uiPriority="0" w:qFormat="1"/>
     <w:lsdException w:name="heading 1" w:uiPriority="9" w:qFormat="1"/>
     <w:lsdException w:name="heading 2" w:semiHidden="1" w:uiPriority="9" w:unhideWhenUsed="1" w:qFormat="1"/>
@@ -20424,6 +21101,7 @@
     <w:lsdException w:name="Smart Hyperlink" w:semiHidden="1" w:unhideWhenUsed="1"/>
     <w:lsdException w:name="Hashtag" w:semiHidden="1" w:unhideWhenUsed="1"/>
     <w:lsdException w:name="Unresolved Mention" w:semiHidden="1" w:unhideWhenUsed="1"/>
+    <w:lsdException w:name="Smart Link" w:semiHidden="1" w:unhideWhenUsed="1"/>
   </w:latentStyles>
   <w:style w:type="paragraph" w:default="1" w:styleId="Normal">
     <w:name w:val="Normal"/>
@@ -20979,7 +21657,7 @@
 </file>
 
 <file path=customXml/itemProps1.xml><?xml version="1.0" encoding="utf-8"?>
-<ds:datastoreItem xmlns:ds="http://schemas.openxmlformats.org/officeDocument/2006/customXml" ds:itemID="{2356D78A-BE04-46A6-BD3E-36367ADBEA34}">
+<ds:datastoreItem xmlns:ds="http://schemas.openxmlformats.org/officeDocument/2006/customXml" ds:itemID="{7E5265A4-AB0C-4308-B958-F3659DD985FA}">
   <ds:schemaRefs>
     <ds:schemaRef ds:uri="http://schemas.openxmlformats.org/officeDocument/2006/bibliography"/>
   </ds:schemaRefs>

</xml_diff>